<commit_message>
Bjó til Framvinduyfirlit docs, Bætti við nokkur requirements og user stories
</commit_message>
<xml_diff>
--- a/docs/Greiningar og hönnnunargögn.docx
+++ b/docs/Greiningar og hönnnunargögn.docx
@@ -1073,7 +1073,6 @@
               <w:bottom w:w="100" w:type="dxa"/>
               <w:right w:w="100" w:type="dxa"/>
             </w:tcMar>
-            <w:hideMark/>
           </w:tcPr>
           <w:p>
             <w:pPr>
@@ -1108,60 +1107,60 @@
               <w:bottom w:w="100" w:type="dxa"/>
               <w:right w:w="100" w:type="dxa"/>
             </w:tcMar>
-            <w:hideMark/>
-          </w:tcPr>
-          <w:p>
-            <w:pPr>
-              <w:spacing w:after="0" w:line="0" w:lineRule="atLeast"/>
-              <w:jc w:val="center"/>
-              <w:rPr>
-                <w:rFonts w:eastAsia="Times New Roman" w:cstheme="minorHAnsi"/>
-                <w:lang w:eastAsia="en-GB"/>
-              </w:rPr>
-            </w:pPr>
-            <w:r>
-              <w:rPr>
-                <w:rFonts w:eastAsia="Times New Roman" w:cstheme="minorHAnsi"/>
-                <w:color w:val="000000"/>
-                <w:lang w:eastAsia="en-GB"/>
-              </w:rPr>
-              <w:t>Stjórna viðmóti með lyklaborði og mús</w:t>
-            </w:r>
-          </w:p>
-        </w:tc>
-        <w:tc>
-          <w:tcPr>
-            <w:tcW w:w="0" w:type="auto"/>
-            <w:tcBorders>
-              <w:top w:val="single" w:sz="8" w:space="0" w:color="000000"/>
-              <w:left w:val="single" w:sz="8" w:space="0" w:color="000000"/>
-              <w:bottom w:val="single" w:sz="8" w:space="0" w:color="000000"/>
-              <w:right w:val="single" w:sz="8" w:space="0" w:color="000000"/>
-            </w:tcBorders>
-            <w:tcMar>
-              <w:top w:w="100" w:type="dxa"/>
-              <w:left w:w="100" w:type="dxa"/>
-              <w:bottom w:w="100" w:type="dxa"/>
-              <w:right w:w="100" w:type="dxa"/>
-            </w:tcMar>
-            <w:hideMark/>
-          </w:tcPr>
-          <w:p>
-            <w:pPr>
-              <w:spacing w:after="0" w:line="0" w:lineRule="atLeast"/>
-              <w:jc w:val="center"/>
-              <w:rPr>
-                <w:rFonts w:eastAsia="Times New Roman" w:cstheme="minorHAnsi"/>
-                <w:lang w:eastAsia="en-GB"/>
-              </w:rPr>
-            </w:pPr>
-            <w:r>
-              <w:rPr>
-                <w:rFonts w:eastAsia="Times New Roman" w:cstheme="minorHAnsi"/>
-                <w:color w:val="000000"/>
-                <w:lang w:eastAsia="en-GB"/>
-              </w:rPr>
-              <w:t>B</w:t>
+          </w:tcPr>
+          <w:p>
+            <w:pPr>
+              <w:spacing w:after="0" w:line="0" w:lineRule="atLeast"/>
+              <w:jc w:val="center"/>
+              <w:rPr>
+                <w:rFonts w:eastAsia="Times New Roman" w:cstheme="minorHAnsi"/>
+                <w:color w:val="000000"/>
+                <w:lang w:eastAsia="en-GB"/>
+              </w:rPr>
+            </w:pPr>
+            <w:r>
+              <w:rPr>
+                <w:rFonts w:eastAsia="Times New Roman" w:cstheme="minorHAnsi"/>
+                <w:color w:val="000000"/>
+                <w:lang w:eastAsia="en-GB"/>
+              </w:rPr>
+              <w:t>Geta búið til fleiri operator-a og carrier-a</w:t>
+            </w:r>
+          </w:p>
+        </w:tc>
+        <w:tc>
+          <w:tcPr>
+            <w:tcW w:w="0" w:type="auto"/>
+            <w:tcBorders>
+              <w:top w:val="single" w:sz="8" w:space="0" w:color="000000"/>
+              <w:left w:val="single" w:sz="8" w:space="0" w:color="000000"/>
+              <w:bottom w:val="single" w:sz="8" w:space="0" w:color="000000"/>
+              <w:right w:val="single" w:sz="8" w:space="0" w:color="000000"/>
+            </w:tcBorders>
+            <w:tcMar>
+              <w:top w:w="100" w:type="dxa"/>
+              <w:left w:w="100" w:type="dxa"/>
+              <w:bottom w:w="100" w:type="dxa"/>
+              <w:right w:w="100" w:type="dxa"/>
+            </w:tcMar>
+          </w:tcPr>
+          <w:p>
+            <w:pPr>
+              <w:spacing w:after="0" w:line="0" w:lineRule="atLeast"/>
+              <w:jc w:val="center"/>
+              <w:rPr>
+                <w:rFonts w:eastAsia="Times New Roman" w:cstheme="minorHAnsi"/>
+                <w:color w:val="000000"/>
+                <w:lang w:eastAsia="en-GB"/>
+              </w:rPr>
+            </w:pPr>
+            <w:r>
+              <w:rPr>
+                <w:rFonts w:eastAsia="Times New Roman" w:cstheme="minorHAnsi"/>
+                <w:color w:val="000000"/>
+                <w:lang w:eastAsia="en-GB"/>
+              </w:rPr>
+              <w:t>A</w:t>
             </w:r>
           </w:p>
         </w:tc>
@@ -1182,95 +1181,103 @@
               <w:bottom w:w="100" w:type="dxa"/>
               <w:right w:w="100" w:type="dxa"/>
             </w:tcMar>
-            <w:hideMark/>
-          </w:tcPr>
-          <w:p>
-            <w:pPr>
-              <w:spacing w:after="0" w:line="0" w:lineRule="atLeast"/>
-              <w:jc w:val="center"/>
-              <w:rPr>
-                <w:rFonts w:eastAsia="Times New Roman" w:cstheme="minorHAnsi"/>
-                <w:lang w:eastAsia="en-GB"/>
-              </w:rPr>
-            </w:pPr>
-            <w:r>
-              <w:rPr>
-                <w:rFonts w:eastAsia="Times New Roman" w:cstheme="minorHAnsi"/>
-                <w:lang w:eastAsia="en-GB"/>
-              </w:rPr>
-              <w:t>10</w:t>
-            </w:r>
-          </w:p>
-        </w:tc>
-        <w:tc>
-          <w:tcPr>
-            <w:tcW w:w="0" w:type="auto"/>
-            <w:tcBorders>
-              <w:top w:val="single" w:sz="8" w:space="0" w:color="000000"/>
-              <w:left w:val="single" w:sz="8" w:space="0" w:color="000000"/>
-              <w:bottom w:val="single" w:sz="8" w:space="0" w:color="000000"/>
-              <w:right w:val="single" w:sz="8" w:space="0" w:color="000000"/>
-            </w:tcBorders>
-            <w:tcMar>
-              <w:top w:w="100" w:type="dxa"/>
-              <w:left w:w="100" w:type="dxa"/>
-              <w:bottom w:w="100" w:type="dxa"/>
-              <w:right w:w="100" w:type="dxa"/>
-            </w:tcMar>
-            <w:hideMark/>
-          </w:tcPr>
-          <w:p>
-            <w:pPr>
-              <w:spacing w:after="0" w:line="0" w:lineRule="atLeast"/>
-              <w:jc w:val="center"/>
-              <w:rPr>
-                <w:rFonts w:eastAsia="Times New Roman" w:cstheme="minorHAnsi"/>
-                <w:lang w:eastAsia="en-GB"/>
-              </w:rPr>
-            </w:pPr>
-            <w:r>
-              <w:rPr>
-                <w:rFonts w:eastAsia="Times New Roman" w:cstheme="minorHAnsi"/>
-                <w:color w:val="000000"/>
-                <w:lang w:eastAsia="en-GB"/>
-              </w:rPr>
-              <w:t>Geta sjórnað algorithm envelope</w:t>
-            </w:r>
-          </w:p>
-        </w:tc>
-        <w:tc>
-          <w:tcPr>
-            <w:tcW w:w="0" w:type="auto"/>
-            <w:tcBorders>
-              <w:top w:val="single" w:sz="8" w:space="0" w:color="000000"/>
-              <w:left w:val="single" w:sz="8" w:space="0" w:color="000000"/>
-              <w:bottom w:val="single" w:sz="8" w:space="0" w:color="000000"/>
-              <w:right w:val="single" w:sz="8" w:space="0" w:color="000000"/>
-            </w:tcBorders>
-            <w:tcMar>
-              <w:top w:w="100" w:type="dxa"/>
-              <w:left w:w="100" w:type="dxa"/>
-              <w:bottom w:w="100" w:type="dxa"/>
-              <w:right w:w="100" w:type="dxa"/>
-            </w:tcMar>
-            <w:hideMark/>
-          </w:tcPr>
-          <w:p>
-            <w:pPr>
-              <w:spacing w:after="0" w:line="0" w:lineRule="atLeast"/>
-              <w:jc w:val="center"/>
-              <w:rPr>
-                <w:rFonts w:eastAsia="Times New Roman" w:cstheme="minorHAnsi"/>
-                <w:lang w:eastAsia="en-GB"/>
-              </w:rPr>
-            </w:pPr>
-            <w:r>
-              <w:rPr>
-                <w:rFonts w:eastAsia="Times New Roman" w:cstheme="minorHAnsi"/>
-                <w:color w:val="000000"/>
-                <w:lang w:eastAsia="en-GB"/>
-              </w:rPr>
-              <w:t>B</w:t>
+          </w:tcPr>
+          <w:p>
+            <w:pPr>
+              <w:spacing w:after="0" w:line="0" w:lineRule="atLeast"/>
+              <w:jc w:val="center"/>
+              <w:rPr>
+                <w:rFonts w:eastAsia="Times New Roman" w:cstheme="minorHAnsi"/>
+                <w:lang w:eastAsia="en-GB"/>
+              </w:rPr>
+            </w:pPr>
+            <w:r>
+              <w:rPr>
+                <w:rFonts w:eastAsia="Times New Roman" w:cstheme="minorHAnsi"/>
+                <w:color w:val="000000"/>
+                <w:lang w:eastAsia="en-GB"/>
+              </w:rPr>
+              <w:t>1</w:t>
+            </w:r>
+            <w:r>
+              <w:rPr>
+                <w:rFonts w:eastAsia="Times New Roman" w:cstheme="minorHAnsi"/>
+                <w:color w:val="000000"/>
+                <w:lang w:eastAsia="en-GB"/>
+              </w:rPr>
+              <w:t>0</w:t>
+            </w:r>
+          </w:p>
+        </w:tc>
+        <w:tc>
+          <w:tcPr>
+            <w:tcW w:w="0" w:type="auto"/>
+            <w:tcBorders>
+              <w:top w:val="single" w:sz="8" w:space="0" w:color="000000"/>
+              <w:left w:val="single" w:sz="8" w:space="0" w:color="000000"/>
+              <w:bottom w:val="single" w:sz="8" w:space="0" w:color="000000"/>
+              <w:right w:val="single" w:sz="8" w:space="0" w:color="000000"/>
+            </w:tcBorders>
+            <w:tcMar>
+              <w:top w:w="100" w:type="dxa"/>
+              <w:left w:w="100" w:type="dxa"/>
+              <w:bottom w:w="100" w:type="dxa"/>
+              <w:right w:w="100" w:type="dxa"/>
+            </w:tcMar>
+          </w:tcPr>
+          <w:p>
+            <w:pPr>
+              <w:spacing w:after="0" w:line="0" w:lineRule="atLeast"/>
+              <w:jc w:val="center"/>
+              <w:rPr>
+                <w:rFonts w:eastAsia="Times New Roman" w:cstheme="minorHAnsi"/>
+                <w:color w:val="000000"/>
+                <w:lang w:eastAsia="en-GB"/>
+              </w:rPr>
+            </w:pPr>
+            <w:r>
+              <w:rPr>
+                <w:rFonts w:eastAsia="Times New Roman" w:cstheme="minorHAnsi"/>
+                <w:color w:val="000000"/>
+                <w:lang w:eastAsia="en-GB"/>
+              </w:rPr>
+              <w:t>Geta tengst hljóðgervlinum í gegnum usb tengi</w:t>
+            </w:r>
+          </w:p>
+        </w:tc>
+        <w:tc>
+          <w:tcPr>
+            <w:tcW w:w="0" w:type="auto"/>
+            <w:tcBorders>
+              <w:top w:val="single" w:sz="8" w:space="0" w:color="000000"/>
+              <w:left w:val="single" w:sz="8" w:space="0" w:color="000000"/>
+              <w:bottom w:val="single" w:sz="8" w:space="0" w:color="000000"/>
+              <w:right w:val="single" w:sz="8" w:space="0" w:color="000000"/>
+            </w:tcBorders>
+            <w:tcMar>
+              <w:top w:w="100" w:type="dxa"/>
+              <w:left w:w="100" w:type="dxa"/>
+              <w:bottom w:w="100" w:type="dxa"/>
+              <w:right w:w="100" w:type="dxa"/>
+            </w:tcMar>
+          </w:tcPr>
+          <w:p>
+            <w:pPr>
+              <w:spacing w:after="0" w:line="0" w:lineRule="atLeast"/>
+              <w:jc w:val="center"/>
+              <w:rPr>
+                <w:rFonts w:eastAsia="Times New Roman" w:cstheme="minorHAnsi"/>
+                <w:color w:val="000000"/>
+                <w:lang w:eastAsia="en-GB"/>
+              </w:rPr>
+            </w:pPr>
+            <w:r>
+              <w:rPr>
+                <w:rFonts w:eastAsia="Times New Roman" w:cstheme="minorHAnsi"/>
+                <w:color w:val="000000"/>
+                <w:lang w:eastAsia="en-GB"/>
+              </w:rPr>
+              <w:t xml:space="preserve">A </w:t>
             </w:r>
           </w:p>
         </w:tc>
@@ -1305,18 +1312,9 @@
             <w:r>
               <w:rPr>
                 <w:rFonts w:eastAsia="Times New Roman" w:cstheme="minorHAnsi"/>
-                <w:color w:val="000000"/>
-                <w:lang w:eastAsia="en-GB"/>
-              </w:rPr>
-              <w:t>1</w:t>
-            </w:r>
-            <w:r>
-              <w:rPr>
-                <w:rFonts w:eastAsia="Times New Roman" w:cstheme="minorHAnsi"/>
-                <w:color w:val="000000"/>
-                <w:lang w:eastAsia="en-GB"/>
-              </w:rPr>
-              <w:t>1</w:t>
+                <w:lang w:eastAsia="en-GB"/>
+              </w:rPr>
+              <w:t>11</w:t>
             </w:r>
           </w:p>
         </w:tc>
@@ -1352,23 +1350,7 @@
                 <w:color w:val="000000"/>
                 <w:lang w:eastAsia="en-GB"/>
               </w:rPr>
-              <w:t>Geta sent nótur í synth</w:t>
-            </w:r>
-            <w:r>
-              <w:rPr>
-                <w:rFonts w:eastAsia="Times New Roman" w:cstheme="minorHAnsi"/>
-                <w:color w:val="000000"/>
-                <w:lang w:eastAsia="en-GB"/>
-              </w:rPr>
-              <w:t>-</w:t>
-            </w:r>
-            <w:r>
-              <w:rPr>
-                <w:rFonts w:eastAsia="Times New Roman" w:cstheme="minorHAnsi"/>
-                <w:color w:val="000000"/>
-                <w:lang w:eastAsia="en-GB"/>
-              </w:rPr>
-              <w:t>ann frá viðmóti</w:t>
+              <w:t>Stjórna viðmóti með lyklaborði og mús</w:t>
             </w:r>
           </w:p>
         </w:tc>
@@ -1439,7 +1421,6 @@
             <w:r>
               <w:rPr>
                 <w:rFonts w:eastAsia="Times New Roman" w:cstheme="minorHAnsi"/>
-                <w:color w:val="000000"/>
                 <w:lang w:eastAsia="en-GB"/>
               </w:rPr>
               <w:t>1</w:t>
@@ -1447,7 +1428,6 @@
             <w:r>
               <w:rPr>
                 <w:rFonts w:eastAsia="Times New Roman" w:cstheme="minorHAnsi"/>
-                <w:color w:val="000000"/>
                 <w:lang w:eastAsia="en-GB"/>
               </w:rPr>
               <w:t>2</w:t>
@@ -1486,7 +1466,7 @@
                 <w:color w:val="000000"/>
                 <w:lang w:eastAsia="en-GB"/>
               </w:rPr>
-              <w:t>Geta vistað og náð í tilbúin hljóð (presets)</w:t>
+              <w:t>Geta sjórnað algorithm envelope</w:t>
             </w:r>
           </w:p>
         </w:tc>
@@ -1604,7 +1584,7 @@
                 <w:color w:val="000000"/>
                 <w:lang w:eastAsia="en-GB"/>
               </w:rPr>
-              <w:t>Geta skipt á milli þess að nota flókið eða einfalt viðmót</w:t>
+              <w:t>Geta sent nótur í synthann frá viðmóti</w:t>
             </w:r>
           </w:p>
         </w:tc>
@@ -1661,202 +1641,338 @@
               <w:bottom w:w="100" w:type="dxa"/>
               <w:right w:w="100" w:type="dxa"/>
             </w:tcMar>
-          </w:tcPr>
-          <w:p>
-            <w:pPr>
-              <w:spacing w:after="0" w:line="0" w:lineRule="atLeast"/>
-              <w:rPr>
-                <w:rFonts w:eastAsia="Times New Roman" w:cstheme="minorHAnsi"/>
-                <w:color w:val="000000"/>
-                <w:lang w:eastAsia="en-GB"/>
-              </w:rPr>
-            </w:pPr>
-          </w:p>
-        </w:tc>
-        <w:tc>
-          <w:tcPr>
-            <w:tcW w:w="0" w:type="auto"/>
-            <w:tcBorders>
-              <w:top w:val="single" w:sz="8" w:space="0" w:color="000000"/>
-              <w:left w:val="single" w:sz="8" w:space="0" w:color="000000"/>
-              <w:bottom w:val="single" w:sz="8" w:space="0" w:color="000000"/>
-              <w:right w:val="single" w:sz="8" w:space="0" w:color="000000"/>
-            </w:tcBorders>
-            <w:tcMar>
-              <w:top w:w="100" w:type="dxa"/>
-              <w:left w:w="100" w:type="dxa"/>
-              <w:bottom w:w="100" w:type="dxa"/>
-              <w:right w:w="100" w:type="dxa"/>
-            </w:tcMar>
-          </w:tcPr>
-          <w:p>
-            <w:pPr>
-              <w:spacing w:after="0" w:line="0" w:lineRule="atLeast"/>
-              <w:rPr>
-                <w:rFonts w:eastAsia="Times New Roman" w:cstheme="minorHAnsi"/>
-                <w:color w:val="000000"/>
-                <w:lang w:eastAsia="en-GB"/>
-              </w:rPr>
-            </w:pPr>
-          </w:p>
-        </w:tc>
-        <w:tc>
-          <w:tcPr>
-            <w:tcW w:w="0" w:type="auto"/>
-            <w:tcBorders>
-              <w:top w:val="single" w:sz="8" w:space="0" w:color="000000"/>
-              <w:left w:val="single" w:sz="8" w:space="0" w:color="000000"/>
-              <w:bottom w:val="single" w:sz="8" w:space="0" w:color="000000"/>
-              <w:right w:val="single" w:sz="8" w:space="0" w:color="000000"/>
-            </w:tcBorders>
-            <w:tcMar>
-              <w:top w:w="100" w:type="dxa"/>
-              <w:left w:w="100" w:type="dxa"/>
-              <w:bottom w:w="100" w:type="dxa"/>
-              <w:right w:w="100" w:type="dxa"/>
-            </w:tcMar>
-          </w:tcPr>
-          <w:p>
-            <w:pPr>
-              <w:spacing w:after="0" w:line="0" w:lineRule="atLeast"/>
-              <w:rPr>
-                <w:rFonts w:eastAsia="Times New Roman" w:cstheme="minorHAnsi"/>
-                <w:color w:val="000000"/>
-                <w:lang w:eastAsia="en-GB"/>
-              </w:rPr>
-            </w:pPr>
+            <w:hideMark/>
+          </w:tcPr>
+          <w:p>
+            <w:pPr>
+              <w:spacing w:after="0" w:line="0" w:lineRule="atLeast"/>
+              <w:jc w:val="center"/>
+              <w:rPr>
+                <w:rFonts w:eastAsia="Times New Roman" w:cstheme="minorHAnsi"/>
+                <w:lang w:eastAsia="en-GB"/>
+              </w:rPr>
+            </w:pPr>
+            <w:r>
+              <w:rPr>
+                <w:rFonts w:eastAsia="Times New Roman" w:cstheme="minorHAnsi"/>
+                <w:color w:val="000000"/>
+                <w:lang w:eastAsia="en-GB"/>
+              </w:rPr>
+              <w:t>1</w:t>
+            </w:r>
+            <w:r>
+              <w:rPr>
+                <w:rFonts w:eastAsia="Times New Roman" w:cstheme="minorHAnsi"/>
+                <w:color w:val="000000"/>
+                <w:lang w:eastAsia="en-GB"/>
+              </w:rPr>
+              <w:t>4</w:t>
+            </w:r>
+          </w:p>
+        </w:tc>
+        <w:tc>
+          <w:tcPr>
+            <w:tcW w:w="0" w:type="auto"/>
+            <w:tcBorders>
+              <w:top w:val="single" w:sz="8" w:space="0" w:color="000000"/>
+              <w:left w:val="single" w:sz="8" w:space="0" w:color="000000"/>
+              <w:bottom w:val="single" w:sz="8" w:space="0" w:color="000000"/>
+              <w:right w:val="single" w:sz="8" w:space="0" w:color="000000"/>
+            </w:tcBorders>
+            <w:tcMar>
+              <w:top w:w="100" w:type="dxa"/>
+              <w:left w:w="100" w:type="dxa"/>
+              <w:bottom w:w="100" w:type="dxa"/>
+              <w:right w:w="100" w:type="dxa"/>
+            </w:tcMar>
+            <w:hideMark/>
+          </w:tcPr>
+          <w:p>
+            <w:pPr>
+              <w:spacing w:after="0" w:line="0" w:lineRule="atLeast"/>
+              <w:jc w:val="center"/>
+              <w:rPr>
+                <w:rFonts w:eastAsia="Times New Roman" w:cstheme="minorHAnsi"/>
+                <w:lang w:eastAsia="en-GB"/>
+              </w:rPr>
+            </w:pPr>
+            <w:r>
+              <w:rPr>
+                <w:rFonts w:eastAsia="Times New Roman" w:cstheme="minorHAnsi"/>
+                <w:color w:val="000000"/>
+                <w:lang w:eastAsia="en-GB"/>
+              </w:rPr>
+              <w:t>Geta vistað og náð í tilbúin hljóð (presets)</w:t>
+            </w:r>
+          </w:p>
+        </w:tc>
+        <w:tc>
+          <w:tcPr>
+            <w:tcW w:w="0" w:type="auto"/>
+            <w:tcBorders>
+              <w:top w:val="single" w:sz="8" w:space="0" w:color="000000"/>
+              <w:left w:val="single" w:sz="8" w:space="0" w:color="000000"/>
+              <w:bottom w:val="single" w:sz="8" w:space="0" w:color="000000"/>
+              <w:right w:val="single" w:sz="8" w:space="0" w:color="000000"/>
+            </w:tcBorders>
+            <w:tcMar>
+              <w:top w:w="100" w:type="dxa"/>
+              <w:left w:w="100" w:type="dxa"/>
+              <w:bottom w:w="100" w:type="dxa"/>
+              <w:right w:w="100" w:type="dxa"/>
+            </w:tcMar>
+            <w:hideMark/>
+          </w:tcPr>
+          <w:p>
+            <w:pPr>
+              <w:spacing w:after="0" w:line="0" w:lineRule="atLeast"/>
+              <w:jc w:val="center"/>
+              <w:rPr>
+                <w:rFonts w:eastAsia="Times New Roman" w:cstheme="minorHAnsi"/>
+                <w:lang w:eastAsia="en-GB"/>
+              </w:rPr>
+            </w:pPr>
+            <w:r>
+              <w:rPr>
+                <w:rFonts w:eastAsia="Times New Roman" w:cstheme="minorHAnsi"/>
+                <w:color w:val="000000"/>
+                <w:lang w:eastAsia="en-GB"/>
+              </w:rPr>
+              <w:t>B</w:t>
+            </w:r>
+          </w:p>
+        </w:tc>
+      </w:tr>
+      <w:tr>
+        <w:tc>
+          <w:tcPr>
+            <w:tcW w:w="0" w:type="auto"/>
+            <w:tcBorders>
+              <w:top w:val="single" w:sz="8" w:space="0" w:color="000000"/>
+              <w:left w:val="single" w:sz="8" w:space="0" w:color="000000"/>
+              <w:bottom w:val="single" w:sz="8" w:space="0" w:color="000000"/>
+              <w:right w:val="single" w:sz="8" w:space="0" w:color="000000"/>
+            </w:tcBorders>
+            <w:tcMar>
+              <w:top w:w="100" w:type="dxa"/>
+              <w:left w:w="100" w:type="dxa"/>
+              <w:bottom w:w="100" w:type="dxa"/>
+              <w:right w:w="100" w:type="dxa"/>
+            </w:tcMar>
+            <w:hideMark/>
+          </w:tcPr>
+          <w:p>
+            <w:pPr>
+              <w:spacing w:after="0" w:line="0" w:lineRule="atLeast"/>
+              <w:jc w:val="center"/>
+              <w:rPr>
+                <w:rFonts w:eastAsia="Times New Roman" w:cstheme="minorHAnsi"/>
+                <w:lang w:eastAsia="en-GB"/>
+              </w:rPr>
+            </w:pPr>
+            <w:r>
+              <w:rPr>
+                <w:rFonts w:eastAsia="Times New Roman" w:cstheme="minorHAnsi"/>
+                <w:color w:val="000000"/>
+                <w:lang w:eastAsia="en-GB"/>
+              </w:rPr>
+              <w:t>1</w:t>
+            </w:r>
+            <w:r>
+              <w:rPr>
+                <w:rFonts w:eastAsia="Times New Roman" w:cstheme="minorHAnsi"/>
+                <w:color w:val="000000"/>
+                <w:lang w:eastAsia="en-GB"/>
+              </w:rPr>
+              <w:t>5</w:t>
+            </w:r>
+          </w:p>
+        </w:tc>
+        <w:tc>
+          <w:tcPr>
+            <w:tcW w:w="0" w:type="auto"/>
+            <w:tcBorders>
+              <w:top w:val="single" w:sz="8" w:space="0" w:color="000000"/>
+              <w:left w:val="single" w:sz="8" w:space="0" w:color="000000"/>
+              <w:bottom w:val="single" w:sz="8" w:space="0" w:color="000000"/>
+              <w:right w:val="single" w:sz="8" w:space="0" w:color="000000"/>
+            </w:tcBorders>
+            <w:tcMar>
+              <w:top w:w="100" w:type="dxa"/>
+              <w:left w:w="100" w:type="dxa"/>
+              <w:bottom w:w="100" w:type="dxa"/>
+              <w:right w:w="100" w:type="dxa"/>
+            </w:tcMar>
+            <w:hideMark/>
+          </w:tcPr>
+          <w:p>
+            <w:pPr>
+              <w:spacing w:after="0" w:line="0" w:lineRule="atLeast"/>
+              <w:jc w:val="center"/>
+              <w:rPr>
+                <w:rFonts w:eastAsia="Times New Roman" w:cstheme="minorHAnsi"/>
+                <w:lang w:eastAsia="en-GB"/>
+              </w:rPr>
+            </w:pPr>
+            <w:r>
+              <w:rPr>
+                <w:rFonts w:eastAsia="Times New Roman" w:cstheme="minorHAnsi"/>
+                <w:color w:val="000000"/>
+                <w:lang w:eastAsia="en-GB"/>
+              </w:rPr>
+              <w:t>Geta skipt á milli þess að nota flókið eða einfalt viðmót</w:t>
+            </w:r>
+          </w:p>
+        </w:tc>
+        <w:tc>
+          <w:tcPr>
+            <w:tcW w:w="0" w:type="auto"/>
+            <w:tcBorders>
+              <w:top w:val="single" w:sz="8" w:space="0" w:color="000000"/>
+              <w:left w:val="single" w:sz="8" w:space="0" w:color="000000"/>
+              <w:bottom w:val="single" w:sz="8" w:space="0" w:color="000000"/>
+              <w:right w:val="single" w:sz="8" w:space="0" w:color="000000"/>
+            </w:tcBorders>
+            <w:tcMar>
+              <w:top w:w="100" w:type="dxa"/>
+              <w:left w:w="100" w:type="dxa"/>
+              <w:bottom w:w="100" w:type="dxa"/>
+              <w:right w:w="100" w:type="dxa"/>
+            </w:tcMar>
+            <w:hideMark/>
+          </w:tcPr>
+          <w:p>
+            <w:pPr>
+              <w:spacing w:after="0" w:line="0" w:lineRule="atLeast"/>
+              <w:jc w:val="center"/>
+              <w:rPr>
+                <w:rFonts w:eastAsia="Times New Roman" w:cstheme="minorHAnsi"/>
+                <w:lang w:eastAsia="en-GB"/>
+              </w:rPr>
+            </w:pPr>
+            <w:r>
+              <w:rPr>
+                <w:rFonts w:eastAsia="Times New Roman" w:cstheme="minorHAnsi"/>
+                <w:color w:val="000000"/>
+                <w:lang w:eastAsia="en-GB"/>
+              </w:rPr>
+              <w:t>B</w:t>
+            </w:r>
+          </w:p>
+        </w:tc>
+      </w:tr>
+      <w:tr>
+        <w:tc>
+          <w:tcPr>
+            <w:tcW w:w="0" w:type="auto"/>
+            <w:tcBorders>
+              <w:top w:val="single" w:sz="8" w:space="0" w:color="000000"/>
+              <w:left w:val="single" w:sz="8" w:space="0" w:color="000000"/>
+              <w:bottom w:val="single" w:sz="8" w:space="0" w:color="000000"/>
+              <w:right w:val="single" w:sz="8" w:space="0" w:color="000000"/>
+            </w:tcBorders>
+            <w:tcMar>
+              <w:top w:w="100" w:type="dxa"/>
+              <w:left w:w="100" w:type="dxa"/>
+              <w:bottom w:w="100" w:type="dxa"/>
+              <w:right w:w="100" w:type="dxa"/>
+            </w:tcMar>
+          </w:tcPr>
+          <w:p>
+            <w:pPr>
+              <w:spacing w:after="0" w:line="0" w:lineRule="atLeast"/>
+              <w:rPr>
+                <w:rFonts w:eastAsia="Times New Roman" w:cstheme="minorHAnsi"/>
+                <w:color w:val="000000"/>
+                <w:lang w:eastAsia="en-GB"/>
+              </w:rPr>
+            </w:pPr>
+            <w:r>
+              <w:rPr>
+                <w:rFonts w:eastAsia="Times New Roman" w:cstheme="minorHAnsi"/>
+                <w:color w:val="000000"/>
+                <w:lang w:eastAsia="en-GB"/>
+              </w:rPr>
+              <w:t>16</w:t>
+            </w:r>
+          </w:p>
+        </w:tc>
+        <w:tc>
+          <w:tcPr>
+            <w:tcW w:w="0" w:type="auto"/>
+            <w:tcBorders>
+              <w:top w:val="single" w:sz="8" w:space="0" w:color="000000"/>
+              <w:left w:val="single" w:sz="8" w:space="0" w:color="000000"/>
+              <w:bottom w:val="single" w:sz="8" w:space="0" w:color="000000"/>
+              <w:right w:val="single" w:sz="8" w:space="0" w:color="000000"/>
+            </w:tcBorders>
+            <w:tcMar>
+              <w:top w:w="100" w:type="dxa"/>
+              <w:left w:w="100" w:type="dxa"/>
+              <w:bottom w:w="100" w:type="dxa"/>
+              <w:right w:w="100" w:type="dxa"/>
+            </w:tcMar>
+          </w:tcPr>
+          <w:p>
+            <w:pPr>
+              <w:spacing w:after="0" w:line="0" w:lineRule="atLeast"/>
+              <w:jc w:val="center"/>
+              <w:rPr>
+                <w:rFonts w:eastAsia="Times New Roman" w:cstheme="minorHAnsi"/>
+                <w:color w:val="000000"/>
+                <w:lang w:eastAsia="en-GB"/>
+              </w:rPr>
+            </w:pPr>
+            <w:r>
+              <w:rPr>
+                <w:rFonts w:eastAsia="Times New Roman" w:cstheme="minorHAnsi"/>
+                <w:color w:val="000000"/>
+                <w:lang w:eastAsia="en-GB"/>
+              </w:rPr>
+              <w:t>Geta séð hvort að hljóðgervillinn sé tengdur við hugbúnaðinn</w:t>
+            </w:r>
+          </w:p>
+        </w:tc>
+        <w:tc>
+          <w:tcPr>
+            <w:tcW w:w="0" w:type="auto"/>
+            <w:tcBorders>
+              <w:top w:val="single" w:sz="8" w:space="0" w:color="000000"/>
+              <w:left w:val="single" w:sz="8" w:space="0" w:color="000000"/>
+              <w:bottom w:val="single" w:sz="8" w:space="0" w:color="000000"/>
+              <w:right w:val="single" w:sz="8" w:space="0" w:color="000000"/>
+            </w:tcBorders>
+            <w:tcMar>
+              <w:top w:w="100" w:type="dxa"/>
+              <w:left w:w="100" w:type="dxa"/>
+              <w:bottom w:w="100" w:type="dxa"/>
+              <w:right w:w="100" w:type="dxa"/>
+            </w:tcMar>
+          </w:tcPr>
+          <w:p>
+            <w:pPr>
+              <w:spacing w:after="0" w:line="0" w:lineRule="atLeast"/>
+              <w:jc w:val="center"/>
+              <w:rPr>
+                <w:rFonts w:eastAsia="Times New Roman" w:cstheme="minorHAnsi"/>
+                <w:color w:val="000000"/>
+                <w:lang w:eastAsia="en-GB"/>
+              </w:rPr>
+            </w:pPr>
+            <w:r>
+              <w:rPr>
+                <w:rFonts w:eastAsia="Times New Roman" w:cstheme="minorHAnsi"/>
+                <w:color w:val="000000"/>
+                <w:lang w:eastAsia="en-GB"/>
+              </w:rPr>
+              <w:t>B</w:t>
+            </w:r>
           </w:p>
         </w:tc>
       </w:tr>
     </w:tbl>
     <w:p>
       <w:pPr>
-        <w:spacing w:after="0" w:line="240" w:lineRule="auto"/>
-        <w:rPr>
-          <w:rFonts w:eastAsia="Times New Roman" w:cstheme="minorHAnsi"/>
-          <w:lang w:eastAsia="en-GB"/>
-        </w:rPr>
-      </w:pPr>
-    </w:p>
-    <w:p>
-      <w:pPr>
-        <w:spacing w:after="240" w:line="240" w:lineRule="auto"/>
-        <w:rPr>
-          <w:rFonts w:eastAsia="Times New Roman" w:cstheme="minorHAnsi"/>
-          <w:lang w:eastAsia="en-GB"/>
-        </w:rPr>
-      </w:pPr>
-    </w:p>
-    <w:p>
-      <w:pPr>
-        <w:spacing w:after="240" w:line="240" w:lineRule="auto"/>
-        <w:rPr>
-          <w:rFonts w:eastAsia="Times New Roman" w:cstheme="minorHAnsi"/>
-          <w:lang w:eastAsia="en-GB"/>
-        </w:rPr>
-      </w:pPr>
-    </w:p>
-    <w:p>
-      <w:pPr>
-        <w:spacing w:after="240" w:line="240" w:lineRule="auto"/>
-        <w:rPr>
-          <w:rFonts w:eastAsia="Times New Roman" w:cstheme="minorHAnsi"/>
-          <w:lang w:eastAsia="en-GB"/>
-        </w:rPr>
-      </w:pPr>
-    </w:p>
-    <w:p>
-      <w:pPr>
-        <w:spacing w:after="240" w:line="240" w:lineRule="auto"/>
-        <w:rPr>
-          <w:rFonts w:eastAsia="Times New Roman" w:cstheme="minorHAnsi"/>
-          <w:lang w:eastAsia="en-GB"/>
-        </w:rPr>
-      </w:pPr>
-    </w:p>
-    <w:p>
-      <w:pPr>
-        <w:spacing w:after="240" w:line="240" w:lineRule="auto"/>
-        <w:rPr>
-          <w:rFonts w:eastAsia="Times New Roman" w:cstheme="minorHAnsi"/>
-          <w:lang w:eastAsia="en-GB"/>
-        </w:rPr>
-      </w:pPr>
-    </w:p>
-    <w:p>
-      <w:pPr>
-        <w:spacing w:after="240" w:line="240" w:lineRule="auto"/>
-        <w:rPr>
-          <w:rFonts w:eastAsia="Times New Roman" w:cstheme="minorHAnsi"/>
-          <w:lang w:eastAsia="en-GB"/>
-        </w:rPr>
-      </w:pPr>
-    </w:p>
-    <w:p>
-      <w:pPr>
-        <w:spacing w:after="240" w:line="240" w:lineRule="auto"/>
-        <w:rPr>
-          <w:rFonts w:eastAsia="Times New Roman" w:cstheme="minorHAnsi"/>
-          <w:lang w:eastAsia="en-GB"/>
-        </w:rPr>
-      </w:pPr>
-    </w:p>
-    <w:p>
-      <w:pPr>
-        <w:spacing w:after="240" w:line="240" w:lineRule="auto"/>
-        <w:rPr>
-          <w:rFonts w:eastAsia="Times New Roman" w:cstheme="minorHAnsi"/>
-          <w:lang w:eastAsia="en-GB"/>
-        </w:rPr>
-      </w:pPr>
-    </w:p>
-    <w:p>
-      <w:pPr>
-        <w:spacing w:after="240" w:line="240" w:lineRule="auto"/>
-        <w:rPr>
-          <w:rFonts w:eastAsia="Times New Roman" w:cstheme="minorHAnsi"/>
-          <w:lang w:eastAsia="en-GB"/>
-        </w:rPr>
-      </w:pPr>
-    </w:p>
-    <w:p>
-      <w:pPr>
-        <w:spacing w:after="240" w:line="240" w:lineRule="auto"/>
-        <w:rPr>
-          <w:rFonts w:eastAsia="Times New Roman" w:cstheme="minorHAnsi"/>
-          <w:lang w:eastAsia="en-GB"/>
-        </w:rPr>
-      </w:pPr>
-    </w:p>
-    <w:p>
-      <w:pPr>
-        <w:spacing w:after="240" w:line="240" w:lineRule="auto"/>
-        <w:rPr>
-          <w:rFonts w:eastAsia="Times New Roman" w:cstheme="minorHAnsi"/>
-          <w:lang w:eastAsia="en-GB"/>
-        </w:rPr>
-      </w:pPr>
-    </w:p>
-    <w:p>
-      <w:pPr>
-        <w:spacing w:after="240" w:line="240" w:lineRule="auto"/>
-        <w:rPr>
-          <w:rFonts w:eastAsia="Times New Roman" w:cstheme="minorHAnsi"/>
-          <w:lang w:eastAsia="en-GB"/>
-        </w:rPr>
-      </w:pPr>
-    </w:p>
-    <w:p>
-      <w:pPr>
-        <w:spacing w:after="240" w:line="240" w:lineRule="auto"/>
-        <w:rPr>
-          <w:rFonts w:eastAsia="Times New Roman" w:cstheme="minorHAnsi"/>
-          <w:lang w:eastAsia="en-GB"/>
-        </w:rPr>
-      </w:pPr>
-    </w:p>
-    <w:p>
-      <w:pPr>
         <w:spacing w:line="240" w:lineRule="auto"/>
         <w:rPr>
           <w:rFonts w:eastAsia="Times New Roman" w:cstheme="minorHAnsi"/>
@@ -2040,17 +2156,174 @@
         <w:spacing w:line="240" w:lineRule="auto"/>
         <w:rPr>
           <w:rFonts w:eastAsia="Times New Roman" w:cstheme="minorHAnsi"/>
-          <w:lang w:eastAsia="en-GB"/>
-        </w:rPr>
-      </w:pPr>
-      <w:r>
-        <w:rPr>
-          <w:rFonts w:eastAsia="Times New Roman" w:cstheme="minorHAnsi"/>
           <w:b/>
           <w:bCs/>
           <w:color w:val="000000"/>
           <w:lang w:eastAsia="en-GB"/>
         </w:rPr>
+      </w:pPr>
+    </w:p>
+    <w:p>
+      <w:pPr>
+        <w:spacing w:line="240" w:lineRule="auto"/>
+        <w:rPr>
+          <w:rFonts w:eastAsia="Times New Roman" w:cstheme="minorHAnsi"/>
+          <w:b/>
+          <w:bCs/>
+          <w:color w:val="000000"/>
+          <w:lang w:eastAsia="en-GB"/>
+        </w:rPr>
+      </w:pPr>
+    </w:p>
+    <w:p>
+      <w:pPr>
+        <w:spacing w:line="240" w:lineRule="auto"/>
+        <w:rPr>
+          <w:rFonts w:eastAsia="Times New Roman" w:cstheme="minorHAnsi"/>
+          <w:b/>
+          <w:bCs/>
+          <w:color w:val="000000"/>
+          <w:lang w:eastAsia="en-GB"/>
+        </w:rPr>
+      </w:pPr>
+    </w:p>
+    <w:p>
+      <w:pPr>
+        <w:spacing w:line="240" w:lineRule="auto"/>
+        <w:rPr>
+          <w:rFonts w:eastAsia="Times New Roman" w:cstheme="minorHAnsi"/>
+          <w:b/>
+          <w:bCs/>
+          <w:color w:val="000000"/>
+          <w:lang w:eastAsia="en-GB"/>
+        </w:rPr>
+      </w:pPr>
+    </w:p>
+    <w:p>
+      <w:pPr>
+        <w:spacing w:line="240" w:lineRule="auto"/>
+        <w:rPr>
+          <w:rFonts w:eastAsia="Times New Roman" w:cstheme="minorHAnsi"/>
+          <w:b/>
+          <w:bCs/>
+          <w:color w:val="000000"/>
+          <w:lang w:eastAsia="en-GB"/>
+        </w:rPr>
+      </w:pPr>
+    </w:p>
+    <w:p>
+      <w:pPr>
+        <w:spacing w:line="240" w:lineRule="auto"/>
+        <w:rPr>
+          <w:rFonts w:eastAsia="Times New Roman" w:cstheme="minorHAnsi"/>
+          <w:b/>
+          <w:bCs/>
+          <w:color w:val="000000"/>
+          <w:lang w:eastAsia="en-GB"/>
+        </w:rPr>
+      </w:pPr>
+    </w:p>
+    <w:p>
+      <w:pPr>
+        <w:spacing w:line="240" w:lineRule="auto"/>
+        <w:rPr>
+          <w:rFonts w:eastAsia="Times New Roman" w:cstheme="minorHAnsi"/>
+          <w:b/>
+          <w:bCs/>
+          <w:color w:val="000000"/>
+          <w:lang w:eastAsia="en-GB"/>
+        </w:rPr>
+      </w:pPr>
+    </w:p>
+    <w:p>
+      <w:pPr>
+        <w:spacing w:line="240" w:lineRule="auto"/>
+        <w:rPr>
+          <w:rFonts w:eastAsia="Times New Roman" w:cstheme="minorHAnsi"/>
+          <w:b/>
+          <w:bCs/>
+          <w:color w:val="000000"/>
+          <w:lang w:eastAsia="en-GB"/>
+        </w:rPr>
+      </w:pPr>
+    </w:p>
+    <w:p>
+      <w:pPr>
+        <w:spacing w:line="240" w:lineRule="auto"/>
+        <w:rPr>
+          <w:rFonts w:eastAsia="Times New Roman" w:cstheme="minorHAnsi"/>
+          <w:b/>
+          <w:bCs/>
+          <w:color w:val="000000"/>
+          <w:lang w:eastAsia="en-GB"/>
+        </w:rPr>
+      </w:pPr>
+    </w:p>
+    <w:p>
+      <w:pPr>
+        <w:spacing w:line="240" w:lineRule="auto"/>
+        <w:rPr>
+          <w:rFonts w:eastAsia="Times New Roman" w:cstheme="minorHAnsi"/>
+          <w:b/>
+          <w:bCs/>
+          <w:color w:val="000000"/>
+          <w:lang w:eastAsia="en-GB"/>
+        </w:rPr>
+      </w:pPr>
+    </w:p>
+    <w:p>
+      <w:pPr>
+        <w:spacing w:line="240" w:lineRule="auto"/>
+        <w:rPr>
+          <w:rFonts w:eastAsia="Times New Roman" w:cstheme="minorHAnsi"/>
+          <w:b/>
+          <w:bCs/>
+          <w:color w:val="000000"/>
+          <w:lang w:eastAsia="en-GB"/>
+        </w:rPr>
+      </w:pPr>
+    </w:p>
+    <w:p>
+      <w:pPr>
+        <w:spacing w:line="240" w:lineRule="auto"/>
+        <w:rPr>
+          <w:rFonts w:eastAsia="Times New Roman" w:cstheme="minorHAnsi"/>
+          <w:b/>
+          <w:bCs/>
+          <w:color w:val="000000"/>
+          <w:lang w:eastAsia="en-GB"/>
+        </w:rPr>
+      </w:pPr>
+    </w:p>
+    <w:p>
+      <w:pPr>
+        <w:spacing w:line="240" w:lineRule="auto"/>
+        <w:rPr>
+          <w:rFonts w:eastAsia="Times New Roman" w:cstheme="minorHAnsi"/>
+          <w:b/>
+          <w:bCs/>
+          <w:color w:val="000000"/>
+          <w:lang w:eastAsia="en-GB"/>
+        </w:rPr>
+      </w:pPr>
+    </w:p>
+    <w:p>
+      <w:pPr>
+        <w:spacing w:line="240" w:lineRule="auto"/>
+        <w:rPr>
+          <w:rFonts w:eastAsia="Times New Roman" w:cstheme="minorHAnsi"/>
+          <w:lang w:eastAsia="en-GB"/>
+        </w:rPr>
+      </w:pPr>
+      <w:r>
+        <w:rPr>
+          <w:rFonts w:eastAsia="Times New Roman" w:cstheme="minorHAnsi"/>
+          <w:b/>
+          <w:bCs/>
+          <w:color w:val="000000"/>
+          <w:lang w:eastAsia="en-GB"/>
+        </w:rPr>
+        <w:lastRenderedPageBreak/>
         <w:t>User stories</w:t>
       </w:r>
     </w:p>
@@ -2257,7 +2530,23 @@
           <w:color w:val="000000"/>
           <w:lang w:eastAsia="en-GB"/>
         </w:rPr>
-        <w:t xml:space="preserve">Sem notandi forritsins vill ég geta vistað hljóð (presets) til að fá aftur sömu </w:t>
+        <w:t>Sem notandi forritsins vill ég geta vistað hljóð (presets) til að fá aftur sömu</w:t>
+      </w:r>
+      <w:r>
+        <w:rPr>
+          <w:rFonts w:eastAsia="Times New Roman" w:cstheme="minorHAnsi"/>
+          <w:color w:val="000000"/>
+          <w:lang w:eastAsia="en-GB"/>
+        </w:rPr>
+        <w:t xml:space="preserve"> hljóð</w:t>
+      </w:r>
+      <w:r>
+        <w:rPr>
+          <w:rFonts w:eastAsia="Times New Roman" w:cstheme="minorHAnsi"/>
+          <w:color w:val="000000"/>
+          <w:lang w:eastAsia="en-GB"/>
+        </w:rPr>
+        <w:t xml:space="preserve"> </w:t>
       </w:r>
       <w:r>
         <w:rPr>
@@ -2314,6 +2603,145 @@
           <w:lang w:eastAsia="en-GB"/>
         </w:rPr>
         <w:t>breytingarnar í rauntíma</w:t>
+      </w:r>
+    </w:p>
+    <w:p>
+      <w:pPr>
+        <w:pStyle w:val="ListParagraph"/>
+        <w:rPr>
+          <w:rFonts w:eastAsia="Times New Roman" w:cstheme="minorHAnsi"/>
+          <w:lang w:eastAsia="en-GB"/>
+        </w:rPr>
+      </w:pPr>
+    </w:p>
+    <w:p>
+      <w:pPr>
+        <w:pStyle w:val="ListParagraph"/>
+        <w:numPr>
+          <w:ilvl w:val="0"/>
+          <w:numId w:val="4"/>
+        </w:numPr>
+        <w:spacing w:line="240" w:lineRule="auto"/>
+        <w:rPr>
+          <w:rFonts w:eastAsia="Times New Roman" w:cstheme="minorHAnsi"/>
+          <w:lang w:eastAsia="en-GB"/>
+        </w:rPr>
+      </w:pPr>
+      <w:r>
+        <w:rPr>
+          <w:rFonts w:eastAsia="Times New Roman" w:cstheme="minorHAnsi"/>
+          <w:lang w:eastAsia="en-GB"/>
+        </w:rPr>
+        <w:t xml:space="preserve">Sem notandi vill ég geta </w:t>
+      </w:r>
+      <w:r>
+        <w:rPr>
+          <w:rFonts w:eastAsia="Times New Roman" w:cstheme="minorHAnsi"/>
+          <w:lang w:eastAsia="en-GB"/>
+        </w:rPr>
+        <w:t xml:space="preserve">bætt við fleiri bylgjum  (operators og containers) </w:t>
+      </w:r>
+      <w:r>
+        <w:rPr>
+          <w:rFonts w:eastAsia="Times New Roman" w:cstheme="minorHAnsi"/>
+          <w:lang w:eastAsia="en-GB"/>
+        </w:rPr>
+        <w:t xml:space="preserve"> </w:t>
+      </w:r>
+      <w:r>
+        <w:rPr>
+          <w:rFonts w:eastAsia="Times New Roman" w:cstheme="minorHAnsi"/>
+          <w:lang w:eastAsia="en-GB"/>
+        </w:rPr>
+        <w:t>svo ég gæti uppfært hljóðið fyrir mína hentusemi.</w:t>
+      </w:r>
+    </w:p>
+    <w:p>
+      <w:pPr>
+        <w:pStyle w:val="ListParagraph"/>
+        <w:rPr>
+          <w:rFonts w:eastAsia="Times New Roman" w:cstheme="minorHAnsi"/>
+          <w:lang w:eastAsia="en-GB"/>
+        </w:rPr>
+      </w:pPr>
+    </w:p>
+    <w:p>
+      <w:pPr>
+        <w:pStyle w:val="ListParagraph"/>
+        <w:numPr>
+          <w:ilvl w:val="0"/>
+          <w:numId w:val="4"/>
+        </w:numPr>
+        <w:spacing w:line="240" w:lineRule="auto"/>
+        <w:rPr>
+          <w:rFonts w:eastAsia="Times New Roman" w:cstheme="minorHAnsi"/>
+          <w:lang w:eastAsia="en-GB"/>
+        </w:rPr>
+      </w:pPr>
+      <w:r>
+        <w:rPr>
+          <w:rFonts w:eastAsia="Times New Roman" w:cstheme="minorHAnsi"/>
+          <w:lang w:eastAsia="en-GB"/>
+        </w:rPr>
+        <w:t xml:space="preserve">Sem </w:t>
+      </w:r>
+      <w:r>
+        <w:rPr>
+          <w:rFonts w:eastAsia="Times New Roman" w:cstheme="minorHAnsi"/>
+          <w:lang w:eastAsia="en-GB"/>
+        </w:rPr>
+        <w:t xml:space="preserve">almennur </w:t>
+      </w:r>
+      <w:r>
+        <w:rPr>
+          <w:rFonts w:eastAsia="Times New Roman" w:cstheme="minorHAnsi"/>
+          <w:lang w:eastAsia="en-GB"/>
+        </w:rPr>
+        <w:t>notandi vill ég geta breytt tíðni og amplitude fyrir hverja container-a og/eða operator-a sem mér hentar.</w:t>
+      </w:r>
+    </w:p>
+    <w:p>
+      <w:pPr>
+        <w:pStyle w:val="ListParagraph"/>
+        <w:rPr>
+          <w:rFonts w:eastAsia="Times New Roman" w:cstheme="minorHAnsi"/>
+          <w:lang w:eastAsia="en-GB"/>
+        </w:rPr>
+      </w:pPr>
+    </w:p>
+    <w:p>
+      <w:pPr>
+        <w:pStyle w:val="ListParagraph"/>
+        <w:numPr>
+          <w:ilvl w:val="0"/>
+          <w:numId w:val="4"/>
+        </w:numPr>
+        <w:spacing w:line="240" w:lineRule="auto"/>
+        <w:rPr>
+          <w:rFonts w:eastAsia="Times New Roman" w:cstheme="minorHAnsi"/>
+          <w:lang w:eastAsia="en-GB"/>
+        </w:rPr>
+      </w:pPr>
+      <w:r>
+        <w:rPr>
+          <w:rFonts w:eastAsia="Times New Roman" w:cstheme="minorHAnsi"/>
+          <w:lang w:eastAsia="en-GB"/>
+        </w:rPr>
+        <w:t>Sem</w:t>
+      </w:r>
+      <w:r>
+        <w:rPr>
+          <w:rFonts w:eastAsia="Times New Roman" w:cstheme="minorHAnsi"/>
+          <w:lang w:eastAsia="en-GB"/>
+        </w:rPr>
+        <w:t xml:space="preserve"> almennur</w:t>
+      </w:r>
+      <w:r>
+        <w:rPr>
+          <w:rFonts w:eastAsia="Times New Roman" w:cstheme="minorHAnsi"/>
+          <w:lang w:eastAsia="en-GB"/>
+        </w:rPr>
+        <w:t xml:space="preserve"> notandi vill ég geta séð hvort að hugbúnaðurinn sé tengdur við hljóðgervilinn.</w:t>
       </w:r>
     </w:p>
     <w:p>
@@ -2608,69 +3036,8 @@
         <w:spacing w:after="0" w:line="240" w:lineRule="auto"/>
         <w:rPr>
           <w:rFonts w:eastAsia="Times New Roman" w:cstheme="minorHAnsi"/>
-          <w:lang w:eastAsia="en-GB"/>
-        </w:rPr>
-      </w:pPr>
-    </w:p>
-    <w:p>
-      <w:pPr>
-        <w:spacing w:after="0" w:line="240" w:lineRule="auto"/>
-        <w:rPr>
-          <w:rFonts w:eastAsia="Times New Roman" w:cstheme="minorHAnsi"/>
-          <w:lang w:eastAsia="en-GB"/>
-        </w:rPr>
-      </w:pPr>
-    </w:p>
-    <w:p>
-      <w:pPr>
-        <w:spacing w:after="0" w:line="240" w:lineRule="auto"/>
-        <w:rPr>
-          <w:rFonts w:eastAsia="Times New Roman" w:cstheme="minorHAnsi"/>
-          <w:lang w:eastAsia="en-GB"/>
-        </w:rPr>
-      </w:pPr>
-    </w:p>
-    <w:p>
-      <w:pPr>
-        <w:spacing w:after="0" w:line="240" w:lineRule="auto"/>
-        <w:rPr>
-          <w:rFonts w:eastAsia="Times New Roman" w:cstheme="minorHAnsi"/>
-          <w:lang w:eastAsia="en-GB"/>
-        </w:rPr>
-      </w:pPr>
-    </w:p>
-    <w:p>
-      <w:pPr>
-        <w:spacing w:after="0" w:line="240" w:lineRule="auto"/>
-        <w:rPr>
-          <w:rFonts w:eastAsia="Times New Roman" w:cstheme="minorHAnsi"/>
-          <w:lang w:eastAsia="en-GB"/>
-        </w:rPr>
-      </w:pPr>
-    </w:p>
-    <w:p>
-      <w:pPr>
-        <w:spacing w:after="0" w:line="240" w:lineRule="auto"/>
-        <w:rPr>
-          <w:rFonts w:eastAsia="Times New Roman" w:cstheme="minorHAnsi"/>
-          <w:lang w:eastAsia="en-GB"/>
-        </w:rPr>
-      </w:pPr>
-    </w:p>
-    <w:p>
-      <w:pPr>
-        <w:spacing w:after="0" w:line="240" w:lineRule="auto"/>
-        <w:rPr>
-          <w:rFonts w:eastAsia="Times New Roman" w:cstheme="minorHAnsi"/>
-          <w:lang w:eastAsia="en-GB"/>
-        </w:rPr>
-      </w:pPr>
-    </w:p>
-    <w:p>
-      <w:pPr>
-        <w:spacing w:after="0" w:line="240" w:lineRule="auto"/>
-        <w:rPr>
-          <w:rFonts w:eastAsia="Times New Roman" w:cstheme="minorHAnsi"/>
+          <w:b/>
+          <w:color w:val="000000"/>
           <w:lang w:eastAsia="en-GB"/>
         </w:rPr>
       </w:pPr>
@@ -3550,7 +3917,7 @@
     <w:lsdException w:name="Table Web 2" w:semiHidden="1" w:unhideWhenUsed="1"/>
     <w:lsdException w:name="Table Web 3" w:semiHidden="1" w:unhideWhenUsed="1"/>
     <w:lsdException w:name="Balloon Text" w:semiHidden="1" w:unhideWhenUsed="1"/>
-    <w:lsdException w:name="Table Grid" w:semiHidden="1" w:uiPriority="59" w:unhideWhenUsed="1"/>
+    <w:lsdException w:name="Table Grid" w:uiPriority="59"/>
     <w:lsdException w:name="Table Theme" w:semiHidden="1" w:unhideWhenUsed="1"/>
     <w:lsdException w:name="Placeholder Text" w:semiHidden="1"/>
     <w:lsdException w:name="No Spacing" w:uiPriority="1" w:qFormat="1"/>

</xml_diff>